<commit_message>
Added basic data structures
</commit_message>
<xml_diff>
--- a/Documentacion/TP1 2021ii - arch inv vec bm25 xml-es.docx
+++ b/Documentacion/TP1 2021ii - arch inv vec bm25 xml-es.docx
@@ -1,6 +1,6 @@
 
 <file path=word/document.xml><?xml version="1.0" encoding="utf-8"?>
-<w:document xmlns:wpc="http://schemas.microsoft.com/office/word/2010/wordprocessingCanvas" xmlns:cx="http://schemas.microsoft.com/office/drawing/2014/chartex" xmlns:cx1="http://schemas.microsoft.com/office/drawing/2015/9/8/chartex" xmlns:cx2="http://schemas.microsoft.com/office/drawing/2015/10/21/chartex" xmlns:cx3="http://schemas.microsoft.com/office/drawing/2016/5/9/chartex" xmlns:cx4="http://schemas.microsoft.com/office/drawing/2016/5/10/chartex" xmlns:cx5="http://schemas.microsoft.com/office/drawing/2016/5/11/chartex" xmlns:cx6="http://schemas.microsoft.com/office/drawing/2016/5/12/chartex" xmlns:cx7="http://schemas.microsoft.com/office/drawing/2016/5/13/chartex" xmlns:cx8="http://schemas.microsoft.com/office/drawing/2016/5/14/chartex" xmlns:mc="http://schemas.openxmlformats.org/markup-compatibility/2006" xmlns:aink="http://schemas.microsoft.com/office/drawing/2016/ink" xmlns:am3d="http://schemas.microsoft.com/office/drawing/2017/model3d" xmlns:o="urn:schemas-microsoft-com:office:office" xmlns:r="http://schemas.openxmlformats.org/officeDocument/2006/relationships" xmlns:m="http://schemas.openxmlformats.org/officeDocument/2006/math" xmlns:v="urn:schemas-microsoft-com:vml" xmlns:wp14="http://schemas.microsoft.com/office/word/2010/wordprocessingDrawing" xmlns:wp="http://schemas.openxmlformats.org/drawingml/2006/wordprocessingDrawing" xmlns:w10="urn:schemas-microsoft-com:office:word" xmlns:w="http://schemas.openxmlformats.org/wordprocessingml/2006/main" xmlns:w14="http://schemas.microsoft.com/office/word/2010/wordml" xmlns:w15="http://schemas.microsoft.com/office/word/2012/wordml" xmlns:w16cid="http://schemas.microsoft.com/office/word/2016/wordml/cid" xmlns:w16se="http://schemas.microsoft.com/office/word/2015/wordml/symex" xmlns:wpg="http://schemas.microsoft.com/office/word/2010/wordprocessingGroup" xmlns:wpi="http://schemas.microsoft.com/office/word/2010/wordprocessingInk" xmlns:wne="http://schemas.microsoft.com/office/word/2006/wordml" xmlns:wps="http://schemas.microsoft.com/office/word/2010/wordprocessingShape" mc:Ignorable="w14 w15 w16se w16cid wp14">
+<w:document xmlns:wpc="http://schemas.microsoft.com/office/word/2010/wordprocessingCanvas" xmlns:cx="http://schemas.microsoft.com/office/drawing/2014/chartex" xmlns:cx1="http://schemas.microsoft.com/office/drawing/2015/9/8/chartex" xmlns:cx2="http://schemas.microsoft.com/office/drawing/2015/10/21/chartex" xmlns:cx3="http://schemas.microsoft.com/office/drawing/2016/5/9/chartex" xmlns:cx4="http://schemas.microsoft.com/office/drawing/2016/5/10/chartex" xmlns:cx5="http://schemas.microsoft.com/office/drawing/2016/5/11/chartex" xmlns:cx6="http://schemas.microsoft.com/office/drawing/2016/5/12/chartex" xmlns:cx7="http://schemas.microsoft.com/office/drawing/2016/5/13/chartex" xmlns:cx8="http://schemas.microsoft.com/office/drawing/2016/5/14/chartex" xmlns:mc="http://schemas.openxmlformats.org/markup-compatibility/2006" xmlns:aink="http://schemas.microsoft.com/office/drawing/2016/ink" xmlns:am3d="http://schemas.microsoft.com/office/drawing/2017/model3d" xmlns:o="urn:schemas-microsoft-com:office:office" xmlns:r="http://schemas.openxmlformats.org/officeDocument/2006/relationships" xmlns:m="http://schemas.openxmlformats.org/officeDocument/2006/math" xmlns:v="urn:schemas-microsoft-com:vml" xmlns:wp14="http://schemas.microsoft.com/office/word/2010/wordprocessingDrawing" xmlns:wp="http://schemas.openxmlformats.org/drawingml/2006/wordprocessingDrawing" xmlns:w10="urn:schemas-microsoft-com:office:word" xmlns:w="http://schemas.openxmlformats.org/wordprocessingml/2006/main" xmlns:w14="http://schemas.microsoft.com/office/word/2010/wordml" xmlns:w15="http://schemas.microsoft.com/office/word/2012/wordml" xmlns:w16cex="http://schemas.microsoft.com/office/word/2018/wordml/cex" xmlns:w16cid="http://schemas.microsoft.com/office/word/2016/wordml/cid" xmlns:w16="http://schemas.microsoft.com/office/word/2018/wordml" xmlns:w16sdtdh="http://schemas.microsoft.com/office/word/2020/wordml/sdtdatahash" xmlns:w16se="http://schemas.microsoft.com/office/word/2015/wordml/symex" xmlns:wpg="http://schemas.microsoft.com/office/word/2010/wordprocessingGroup" xmlns:wpi="http://schemas.microsoft.com/office/word/2010/wordprocessingInk" xmlns:wne="http://schemas.microsoft.com/office/word/2006/wordml" xmlns:wps="http://schemas.microsoft.com/office/word/2010/wordprocessingShape" mc:Ignorable="w14 w15 w16se w16cid w16 w16cex w16sdtdh wp14">
   <w:body>
     <w:p>
       <w:pPr>
@@ -22,6 +22,16 @@
           <w:sz w:val="22"/>
           <w:lang w:val="es-CR"/>
         </w:rPr>
+        <w:tab/>
+        <w:t>`</w:t>
+      </w:r>
+      <w:r>
+        <w:rPr>
+          <w:rFonts w:ascii="Calibri" w:eastAsia="MS Mincho" w:hAnsi="Calibri"/>
+          <w:b/>
+          <w:sz w:val="22"/>
+          <w:lang w:val="es-CR"/>
+        </w:rPr>
         <w:t>INSTITUTO TECNOLÓGICO DE COSTA RICA</w:t>
       </w:r>
       <w:r>
@@ -124,8 +134,6 @@
         </w:rPr>
         <w:t>6</w:t>
       </w:r>
-      <w:bookmarkStart w:id="0" w:name="_GoBack"/>
-      <w:bookmarkEnd w:id="0"/>
       <w:r>
         <w:rPr>
           <w:rFonts w:ascii="Calibri" w:eastAsia="MS Mincho" w:hAnsi="Calibri"/>
@@ -780,7 +788,16 @@
           <w:sz w:val="22"/>
           <w:lang w:val="es-CR"/>
         </w:rPr>
-        <w:t>n la</w:t>
+        <w:t xml:space="preserve">n </w:t>
+      </w:r>
+      <w:proofErr w:type="gramStart"/>
+      <w:r>
+        <w:rPr>
+          <w:rFonts w:ascii="Calibri" w:eastAsia="MS Mincho" w:hAnsi="Calibri"/>
+          <w:sz w:val="22"/>
+          <w:lang w:val="es-CR"/>
+        </w:rPr>
+        <w:t>la</w:t>
       </w:r>
       <w:r>
         <w:rPr>
@@ -796,7 +813,16 @@
           <w:sz w:val="22"/>
           <w:lang w:val="es-CR"/>
         </w:rPr>
-        <w:t xml:space="preserve">ones </w:t>
+        <w:t>ones</w:t>
+      </w:r>
+      <w:proofErr w:type="gramEnd"/>
+      <w:r>
+        <w:rPr>
+          <w:rFonts w:ascii="Calibri" w:eastAsia="MS Mincho" w:hAnsi="Calibri"/>
+          <w:sz w:val="22"/>
+          <w:lang w:val="es-CR"/>
+        </w:rPr>
+        <w:t xml:space="preserve"> </w:t>
       </w:r>
       <w:r>
         <w:rPr>
@@ -1979,6 +2005,7 @@
         <w:rPr>
           <w:rFonts w:ascii="Calibri" w:eastAsia="MS Mincho" w:hAnsi="Calibri"/>
           <w:sz w:val="22"/>
+          <w:lang w:val="es-CR"/>
         </w:rPr>
       </w:pPr>
     </w:p>
@@ -2018,6 +2045,7 @@
         </w:rPr>
         <w:tab/>
       </w:r>
+      <w:proofErr w:type="gramStart"/>
       <w:r>
         <w:rPr>
           <w:rFonts w:eastAsia="MS Mincho"/>
@@ -2062,6 +2090,7 @@
         </w:rPr>
         <w:t>n</w:t>
       </w:r>
+      <w:proofErr w:type="gramEnd"/>
       <w:r>
         <w:rPr>
           <w:rFonts w:eastAsia="MS Mincho"/>
@@ -2456,23 +2485,7 @@
           <w:sz w:val="22"/>
           <w:lang w:val="es-CR"/>
         </w:rPr>
-        <w:t xml:space="preserve">la contiene, </w:t>
-      </w:r>
-      <w:r>
-        <w:rPr>
-          <w:rFonts w:ascii="Calibri" w:eastAsia="MS Mincho" w:hAnsi="Calibri"/>
-          <w:sz w:val="22"/>
-          <w:lang w:val="es-CR"/>
-        </w:rPr>
-        <w:t>número de documentos</w:t>
-      </w:r>
-      <w:r>
-        <w:rPr>
-          <w:rFonts w:ascii="Calibri" w:eastAsia="MS Mincho" w:hAnsi="Calibri"/>
-          <w:sz w:val="22"/>
-          <w:lang w:val="es-CR"/>
-        </w:rPr>
-        <w:t>, longitud promedio de los documentos</w:t>
+        <w:t>la contiene, número de documentos, longitud promedio de los documentos</w:t>
       </w:r>
     </w:p>
     <w:p>
@@ -2752,6 +2765,7 @@
         </w:rPr>
         <w:tab/>
       </w:r>
+      <w:proofErr w:type="gramStart"/>
       <w:r>
         <w:rPr>
           <w:rFonts w:eastAsia="MS Mincho"/>
@@ -2785,6 +2799,7 @@
         </w:rPr>
         <w:t>Índice</w:t>
       </w:r>
+      <w:proofErr w:type="gramEnd"/>
       <w:r>
         <w:rPr>
           <w:rFonts w:eastAsia="MS Mincho"/>
@@ -3219,14 +3234,23 @@
           <w:sz w:val="22"/>
           <w:lang w:val="es-CR"/>
         </w:rPr>
-        <w:t>buscar indx1 vec</w:t>
-      </w:r>
+        <w:t xml:space="preserve">buscar indx1 </w:t>
+      </w:r>
+      <w:proofErr w:type="gramStart"/>
       <w:r>
         <w:rPr>
           <w:b/>
           <w:sz w:val="22"/>
           <w:lang w:val="es-CR"/>
         </w:rPr>
+        <w:t>vec</w:t>
+      </w:r>
+      <w:r>
+        <w:rPr>
+          <w:b/>
+          <w:sz w:val="22"/>
+          <w:lang w:val="es-CR"/>
+        </w:rPr>
         <w:t xml:space="preserve"> </w:t>
       </w:r>
       <w:r>
@@ -3237,6 +3261,7 @@
         </w:rPr>
         <w:t xml:space="preserve"> q</w:t>
       </w:r>
+      <w:proofErr w:type="gramEnd"/>
       <w:r>
         <w:rPr>
           <w:b/>
@@ -4041,7 +4066,16 @@
           <w:sz w:val="22"/>
           <w:lang w:val="es-CR"/>
         </w:rPr>
-        <w:t xml:space="preserve"> y  w</w:t>
+        <w:t xml:space="preserve"> </w:t>
+      </w:r>
+      <w:proofErr w:type="gramStart"/>
+      <w:r>
+        <w:rPr>
+          <w:rFonts w:ascii="Calibri" w:eastAsia="MS Mincho" w:hAnsi="Calibri"/>
+          <w:sz w:val="22"/>
+          <w:lang w:val="es-CR"/>
+        </w:rPr>
+        <w:t>y  w</w:t>
       </w:r>
       <w:r>
         <w:rPr>
@@ -4052,6 +4086,7 @@
         </w:rPr>
         <w:t>iq</w:t>
       </w:r>
+      <w:proofErr w:type="gramEnd"/>
       <w:r>
         <w:rPr>
           <w:rFonts w:ascii="Calibri" w:eastAsia="MS Mincho" w:hAnsi="Calibri"/>
@@ -4622,7 +4657,25 @@
           <w:sz w:val="22"/>
           <w:lang w:val="es-CR"/>
         </w:rPr>
-        <w:t>. En realidad BM25 es una familia de funciones de similitud con algunas variantes en las fórmulas y en los parámetros. Se usará la siguiente función:</w:t>
+        <w:t xml:space="preserve">. En </w:t>
+      </w:r>
+      <w:proofErr w:type="gramStart"/>
+      <w:r>
+        <w:rPr>
+          <w:rFonts w:ascii="Calibri" w:eastAsia="MS Mincho" w:hAnsi="Calibri"/>
+          <w:sz w:val="22"/>
+          <w:lang w:val="es-CR"/>
+        </w:rPr>
+        <w:t>realidad</w:t>
+      </w:r>
+      <w:proofErr w:type="gramEnd"/>
+      <w:r>
+        <w:rPr>
+          <w:rFonts w:ascii="Calibri" w:eastAsia="MS Mincho" w:hAnsi="Calibri"/>
+          <w:sz w:val="22"/>
+          <w:lang w:val="es-CR"/>
+        </w:rPr>
+        <w:t xml:space="preserve"> BM25 es una familia de funciones de similitud con algunas variantes en las fórmulas y en los parámetros. Se usará la siguiente función:</w:t>
       </w:r>
     </w:p>
     <w:p>
@@ -5111,13 +5164,23 @@
           <w:sz w:val="22"/>
           <w:lang w:val="es-CR"/>
         </w:rPr>
-        <w:t>f(q</w:t>
-      </w:r>
+        <w:t>f(</w:t>
+      </w:r>
+      <w:proofErr w:type="gramStart"/>
       <w:r>
         <w:rPr>
           <w:rFonts w:ascii="Calibri" w:eastAsia="MS Mincho" w:hAnsi="Calibri"/>
           <w:i/>
           <w:sz w:val="22"/>
+          <w:lang w:val="es-CR"/>
+        </w:rPr>
+        <w:t>q</w:t>
+      </w:r>
+      <w:r>
+        <w:rPr>
+          <w:rFonts w:ascii="Calibri" w:eastAsia="MS Mincho" w:hAnsi="Calibri"/>
+          <w:i/>
+          <w:sz w:val="22"/>
           <w:vertAlign w:val="subscript"/>
           <w:lang w:val="es-CR"/>
         </w:rPr>
@@ -5130,7 +5193,17 @@
           <w:sz w:val="22"/>
           <w:lang w:val="es-CR"/>
         </w:rPr>
-        <w:t>,D)</w:t>
+        <w:t>,D</w:t>
+      </w:r>
+      <w:proofErr w:type="gramEnd"/>
+      <w:r>
+        <w:rPr>
+          <w:rFonts w:ascii="Calibri" w:eastAsia="MS Mincho" w:hAnsi="Calibri"/>
+          <w:i/>
+          <w:sz w:val="22"/>
+          <w:lang w:val="es-CR"/>
+        </w:rPr>
+        <w:t>)</w:t>
       </w:r>
       <w:r>
         <w:rPr>
@@ -5527,7 +5600,25 @@
           <w:sz w:val="22"/>
           <w:lang w:val="es-CR"/>
         </w:rPr>
-        <w:t>Para IDF(q</w:t>
+        <w:t xml:space="preserve">Para </w:t>
+      </w:r>
+      <w:proofErr w:type="gramStart"/>
+      <w:r>
+        <w:rPr>
+          <w:rFonts w:ascii="Calibri" w:eastAsia="MS Mincho" w:hAnsi="Calibri"/>
+          <w:sz w:val="22"/>
+          <w:lang w:val="es-CR"/>
+        </w:rPr>
+        <w:t>IDF(</w:t>
+      </w:r>
+      <w:proofErr w:type="gramEnd"/>
+      <w:r>
+        <w:rPr>
+          <w:rFonts w:ascii="Calibri" w:eastAsia="MS Mincho" w:hAnsi="Calibri"/>
+          <w:sz w:val="22"/>
+          <w:lang w:val="es-CR"/>
+        </w:rPr>
+        <w:t>q</w:t>
       </w:r>
       <w:r>
         <w:rPr>
@@ -6179,7 +6270,16 @@
           <w:sz w:val="22"/>
           <w:lang w:val="es-CR"/>
         </w:rPr>
-        <w:t xml:space="preserve"> con la extensión "</w:t>
+        <w:t xml:space="preserve"> con la extensión </w:t>
+      </w:r>
+      <w:proofErr w:type="gramStart"/>
+      <w:r>
+        <w:rPr>
+          <w:rFonts w:ascii="Calibri" w:eastAsia="MS Mincho" w:hAnsi="Calibri"/>
+          <w:sz w:val="22"/>
+          <w:lang w:val="es-CR"/>
+        </w:rPr>
+        <w:t>"</w:t>
       </w:r>
       <w:r>
         <w:rPr>
@@ -6189,6 +6289,7 @@
         </w:rPr>
         <w:t>.esca</w:t>
       </w:r>
+      <w:proofErr w:type="gramEnd"/>
       <w:r>
         <w:rPr>
           <w:rFonts w:ascii="Calibri" w:eastAsia="MS Mincho" w:hAnsi="Calibri"/>
@@ -6622,6 +6723,7 @@
         </w:rPr>
         <w:tab/>
       </w:r>
+      <w:proofErr w:type="gramStart"/>
       <w:r>
         <w:rPr>
           <w:rFonts w:eastAsia="MS Mincho"/>
@@ -6647,6 +6749,7 @@
         </w:rPr>
         <w:t>Índice</w:t>
       </w:r>
+      <w:proofErr w:type="gramEnd"/>
       <w:r>
         <w:rPr>
           <w:rFonts w:eastAsia="MS Mincho"/>
@@ -7224,7 +7327,25 @@
           <w:sz w:val="22"/>
           <w:lang w:val="es-CR"/>
         </w:rPr>
-        <w:t>, Java por ejemplo</w:t>
+        <w:t xml:space="preserve">, </w:t>
+      </w:r>
+      <w:proofErr w:type="gramStart"/>
+      <w:r>
+        <w:rPr>
+          <w:rFonts w:ascii="Calibri" w:eastAsia="MS Mincho" w:hAnsi="Calibri"/>
+          <w:sz w:val="22"/>
+          <w:lang w:val="es-CR"/>
+        </w:rPr>
+        <w:t>Java</w:t>
+      </w:r>
+      <w:proofErr w:type="gramEnd"/>
+      <w:r>
+        <w:rPr>
+          <w:rFonts w:ascii="Calibri" w:eastAsia="MS Mincho" w:hAnsi="Calibri"/>
+          <w:sz w:val="22"/>
+          <w:lang w:val="es-CR"/>
+        </w:rPr>
+        <w:t xml:space="preserve"> por ejemplo</w:t>
       </w:r>
       <w:r>
         <w:rPr>
@@ -7483,14 +7604,32 @@
           <w:sz w:val="22"/>
           <w:lang w:val="es-CR"/>
         </w:rPr>
-        <w:t xml:space="preserve">A continuación se muestran </w:t>
-      </w:r>
+        <w:t xml:space="preserve">A </w:t>
+      </w:r>
+      <w:proofErr w:type="gramStart"/>
       <w:r>
         <w:rPr>
           <w:rFonts w:ascii="Calibri" w:hAnsi="Calibri"/>
           <w:sz w:val="22"/>
           <w:lang w:val="es-CR"/>
         </w:rPr>
+        <w:t>continuación</w:t>
+      </w:r>
+      <w:proofErr w:type="gramEnd"/>
+      <w:r>
+        <w:rPr>
+          <w:rFonts w:ascii="Calibri" w:hAnsi="Calibri"/>
+          <w:sz w:val="22"/>
+          <w:lang w:val="es-CR"/>
+        </w:rPr>
+        <w:t xml:space="preserve"> se muestran </w:t>
+      </w:r>
+      <w:r>
+        <w:rPr>
+          <w:rFonts w:ascii="Calibri" w:hAnsi="Calibri"/>
+          <w:sz w:val="22"/>
+          <w:lang w:val="es-CR"/>
+        </w:rPr>
         <w:t>tres consultas y los resultados esperados.</w:t>
       </w:r>
     </w:p>
@@ -7506,7 +7645,7 @@
     </w:p>
     <w:p>
       <w:pPr>
-        <w:pStyle w:val="Prrafodelista"/>
+        <w:pStyle w:val="ListParagraph"/>
         <w:numPr>
           <w:ilvl w:val="0"/>
           <w:numId w:val="17"/>
@@ -8998,7 +9137,7 @@
     </w:p>
     <w:p>
       <w:pPr>
-        <w:pStyle w:val="Prrafodelista"/>
+        <w:pStyle w:val="ListParagraph"/>
         <w:numPr>
           <w:ilvl w:val="0"/>
           <w:numId w:val="17"/>
@@ -9013,12 +9152,21 @@
         </w:rPr>
         <w:t>Consulta "</w:t>
       </w:r>
+      <w:proofErr w:type="gramStart"/>
       <w:r>
         <w:rPr>
           <w:rFonts w:ascii="Calibri" w:hAnsi="Calibri"/>
           <w:b/>
         </w:rPr>
-        <w:t>La euro moneda</w:t>
+        <w:t>La euro</w:t>
+      </w:r>
+      <w:proofErr w:type="gramEnd"/>
+      <w:r>
+        <w:rPr>
+          <w:rFonts w:ascii="Calibri" w:hAnsi="Calibri"/>
+          <w:b/>
+        </w:rPr>
+        <w:t xml:space="preserve"> moneda</w:t>
       </w:r>
       <w:r>
         <w:rPr>
@@ -9632,7 +9780,7 @@
     </w:tbl>
     <w:p>
       <w:pPr>
-        <w:pStyle w:val="Prrafodelista"/>
+        <w:pStyle w:val="ListParagraph"/>
         <w:ind w:left="360"/>
         <w:rPr>
           <w:rFonts w:ascii="Calibri" w:hAnsi="Calibri"/>
@@ -9641,7 +9789,7 @@
     </w:p>
     <w:p>
       <w:pPr>
-        <w:pStyle w:val="Prrafodelista"/>
+        <w:pStyle w:val="ListParagraph"/>
         <w:ind w:left="360"/>
         <w:rPr>
           <w:rFonts w:ascii="Calibri" w:hAnsi="Calibri"/>
@@ -9650,7 +9798,7 @@
     </w:p>
     <w:p>
       <w:pPr>
-        <w:pStyle w:val="Prrafodelista"/>
+        <w:pStyle w:val="ListParagraph"/>
         <w:ind w:left="360"/>
         <w:rPr>
           <w:rFonts w:ascii="Calibri" w:hAnsi="Calibri"/>
@@ -9676,7 +9824,7 @@
     </w:p>
     <w:p>
       <w:pPr>
-        <w:pStyle w:val="Prrafodelista"/>
+        <w:pStyle w:val="ListParagraph"/>
         <w:ind w:left="360"/>
         <w:rPr>
           <w:rFonts w:ascii="Calibri" w:hAnsi="Calibri"/>
@@ -9685,7 +9833,7 @@
     </w:p>
     <w:p>
       <w:pPr>
-        <w:pStyle w:val="Prrafodelista"/>
+        <w:pStyle w:val="ListParagraph"/>
         <w:numPr>
           <w:ilvl w:val="0"/>
           <w:numId w:val="17"/>
@@ -10419,7 +10567,7 @@
 </file>
 
 <file path=word/numbering.xml><?xml version="1.0" encoding="utf-8"?>
-<w:numbering xmlns:wpc="http://schemas.microsoft.com/office/word/2010/wordprocessingCanvas" xmlns:cx="http://schemas.microsoft.com/office/drawing/2014/chartex" xmlns:cx1="http://schemas.microsoft.com/office/drawing/2015/9/8/chartex" xmlns:cx2="http://schemas.microsoft.com/office/drawing/2015/10/21/chartex" xmlns:cx3="http://schemas.microsoft.com/office/drawing/2016/5/9/chartex" xmlns:cx4="http://schemas.microsoft.com/office/drawing/2016/5/10/chartex" xmlns:cx5="http://schemas.microsoft.com/office/drawing/2016/5/11/chartex" xmlns:cx6="http://schemas.microsoft.com/office/drawing/2016/5/12/chartex" xmlns:cx7="http://schemas.microsoft.com/office/drawing/2016/5/13/chartex" xmlns:cx8="http://schemas.microsoft.com/office/drawing/2016/5/14/chartex" xmlns:mc="http://schemas.openxmlformats.org/markup-compatibility/2006" xmlns:aink="http://schemas.microsoft.com/office/drawing/2016/ink" xmlns:am3d="http://schemas.microsoft.com/office/drawing/2017/model3d" xmlns:o="urn:schemas-microsoft-com:office:office" xmlns:r="http://schemas.openxmlformats.org/officeDocument/2006/relationships" xmlns:m="http://schemas.openxmlformats.org/officeDocument/2006/math" xmlns:v="urn:schemas-microsoft-com:vml" xmlns:wp14="http://schemas.microsoft.com/office/word/2010/wordprocessingDrawing" xmlns:wp="http://schemas.openxmlformats.org/drawingml/2006/wordprocessingDrawing" xmlns:w10="urn:schemas-microsoft-com:office:word" xmlns:w="http://schemas.openxmlformats.org/wordprocessingml/2006/main" xmlns:w14="http://schemas.microsoft.com/office/word/2010/wordml" xmlns:w15="http://schemas.microsoft.com/office/word/2012/wordml" xmlns:w16cid="http://schemas.microsoft.com/office/word/2016/wordml/cid" xmlns:w16se="http://schemas.microsoft.com/office/word/2015/wordml/symex" xmlns:wpg="http://schemas.microsoft.com/office/word/2010/wordprocessingGroup" xmlns:wpi="http://schemas.microsoft.com/office/word/2010/wordprocessingInk" xmlns:wne="http://schemas.microsoft.com/office/word/2006/wordml" xmlns:wps="http://schemas.microsoft.com/office/word/2010/wordprocessingShape" mc:Ignorable="w14 w15 w16se w16cid wp14">
+<w:numbering xmlns:wpc="http://schemas.microsoft.com/office/word/2010/wordprocessingCanvas" xmlns:cx="http://schemas.microsoft.com/office/drawing/2014/chartex" xmlns:cx1="http://schemas.microsoft.com/office/drawing/2015/9/8/chartex" xmlns:cx2="http://schemas.microsoft.com/office/drawing/2015/10/21/chartex" xmlns:cx3="http://schemas.microsoft.com/office/drawing/2016/5/9/chartex" xmlns:cx4="http://schemas.microsoft.com/office/drawing/2016/5/10/chartex" xmlns:cx5="http://schemas.microsoft.com/office/drawing/2016/5/11/chartex" xmlns:cx6="http://schemas.microsoft.com/office/drawing/2016/5/12/chartex" xmlns:cx7="http://schemas.microsoft.com/office/drawing/2016/5/13/chartex" xmlns:cx8="http://schemas.microsoft.com/office/drawing/2016/5/14/chartex" xmlns:mc="http://schemas.openxmlformats.org/markup-compatibility/2006" xmlns:aink="http://schemas.microsoft.com/office/drawing/2016/ink" xmlns:am3d="http://schemas.microsoft.com/office/drawing/2017/model3d" xmlns:o="urn:schemas-microsoft-com:office:office" xmlns:r="http://schemas.openxmlformats.org/officeDocument/2006/relationships" xmlns:m="http://schemas.openxmlformats.org/officeDocument/2006/math" xmlns:v="urn:schemas-microsoft-com:vml" xmlns:wp14="http://schemas.microsoft.com/office/word/2010/wordprocessingDrawing" xmlns:wp="http://schemas.openxmlformats.org/drawingml/2006/wordprocessingDrawing" xmlns:w10="urn:schemas-microsoft-com:office:word" xmlns:w="http://schemas.openxmlformats.org/wordprocessingml/2006/main" xmlns:w14="http://schemas.microsoft.com/office/word/2010/wordml" xmlns:w15="http://schemas.microsoft.com/office/word/2012/wordml" xmlns:w16cex="http://schemas.microsoft.com/office/word/2018/wordml/cex" xmlns:w16cid="http://schemas.microsoft.com/office/word/2016/wordml/cid" xmlns:w16="http://schemas.microsoft.com/office/word/2018/wordml" xmlns:w16sdtdh="http://schemas.microsoft.com/office/word/2020/wordml/sdtdatahash" xmlns:w16se="http://schemas.microsoft.com/office/word/2015/wordml/symex" xmlns:wpg="http://schemas.microsoft.com/office/word/2010/wordprocessingGroup" xmlns:wpi="http://schemas.microsoft.com/office/word/2010/wordprocessingInk" xmlns:wne="http://schemas.microsoft.com/office/word/2006/wordml" xmlns:wps="http://schemas.microsoft.com/office/word/2010/wordprocessingShape" mc:Ignorable="w14 w15 w16se w16cid w16 w16cex w16sdtdh wp14">
   <w:abstractNum w:abstractNumId="0" w15:restartNumberingAfterBreak="0">
     <w:nsid w:val="00000001"/>
     <w:multiLevelType w:val="singleLevel"/>
@@ -12205,7 +12353,7 @@
 </file>
 
 <file path=word/styles.xml><?xml version="1.0" encoding="utf-8"?>
-<w:styles xmlns:mc="http://schemas.openxmlformats.org/markup-compatibility/2006" xmlns:r="http://schemas.openxmlformats.org/officeDocument/2006/relationships" xmlns:w="http://schemas.openxmlformats.org/wordprocessingml/2006/main" xmlns:w14="http://schemas.microsoft.com/office/word/2010/wordml" xmlns:w15="http://schemas.microsoft.com/office/word/2012/wordml" xmlns:w16cid="http://schemas.microsoft.com/office/word/2016/wordml/cid" xmlns:w16se="http://schemas.microsoft.com/office/word/2015/wordml/symex" mc:Ignorable="w14 w15 w16se w16cid">
+<w:styles xmlns:mc="http://schemas.openxmlformats.org/markup-compatibility/2006" xmlns:r="http://schemas.openxmlformats.org/officeDocument/2006/relationships" xmlns:w="http://schemas.openxmlformats.org/wordprocessingml/2006/main" xmlns:w14="http://schemas.microsoft.com/office/word/2010/wordml" xmlns:w15="http://schemas.microsoft.com/office/word/2012/wordml" xmlns:w16cex="http://schemas.microsoft.com/office/word/2018/wordml/cex" xmlns:w16cid="http://schemas.microsoft.com/office/word/2016/wordml/cid" xmlns:w16="http://schemas.microsoft.com/office/word/2018/wordml" xmlns:w16sdtdh="http://schemas.microsoft.com/office/word/2020/wordml/sdtdatahash" xmlns:w16se="http://schemas.microsoft.com/office/word/2015/wordml/symex" mc:Ignorable="w14 w15 w16se w16cid w16 w16cex w16sdtdh">
   <w:docDefaults>
     <w:rPrDefault>
       <w:rPr>
@@ -12215,7 +12363,7 @@
     </w:rPrDefault>
     <w:pPrDefault/>
   </w:docDefaults>
-  <w:latentStyles w:defLockedState="0" w:defUIPriority="99" w:defSemiHidden="0" w:defUnhideWhenUsed="0" w:defQFormat="0" w:count="375">
+  <w:latentStyles w:defLockedState="0" w:defUIPriority="99" w:defSemiHidden="0" w:defUnhideWhenUsed="0" w:defQFormat="0" w:count="376">
     <w:lsdException w:name="Normal" w:uiPriority="0" w:qFormat="1"/>
     <w:lsdException w:name="heading 1" w:uiPriority="9" w:qFormat="1"/>
     <w:lsdException w:name="heading 2" w:semiHidden="1" w:uiPriority="0" w:unhideWhenUsed="1" w:qFormat="1"/>
@@ -12321,7 +12469,6 @@
     <w:lsdException w:name="HTML Sample" w:semiHidden="1" w:unhideWhenUsed="1"/>
     <w:lsdException w:name="HTML Typewriter" w:semiHidden="1" w:unhideWhenUsed="1"/>
     <w:lsdException w:name="HTML Variable" w:semiHidden="1" w:unhideWhenUsed="1"/>
-    <w:lsdException w:name="Normal Table" w:semiHidden="1" w:unhideWhenUsed="1"/>
     <w:lsdException w:name="annotation subject" w:semiHidden="1" w:unhideWhenUsed="1"/>
     <w:lsdException w:name="No List" w:semiHidden="1" w:unhideWhenUsed="1"/>
     <w:lsdException w:name="Outline List 1" w:semiHidden="1" w:unhideWhenUsed="1"/>
@@ -12368,10 +12515,8 @@
     <w:lsdException w:name="Table Subtle 2" w:semiHidden="1" w:unhideWhenUsed="1"/>
     <w:lsdException w:name="Table Web 1" w:semiHidden="1" w:unhideWhenUsed="1"/>
     <w:lsdException w:name="Table Web 2" w:semiHidden="1" w:unhideWhenUsed="1"/>
-    <w:lsdException w:name="Table Web 3" w:semiHidden="1" w:unhideWhenUsed="1"/>
     <w:lsdException w:name="Balloon Text" w:semiHidden="1" w:unhideWhenUsed="1"/>
     <w:lsdException w:name="Table Grid" w:uiPriority="59"/>
-    <w:lsdException w:name="Table Theme" w:semiHidden="1" w:unhideWhenUsed="1"/>
     <w:lsdException w:name="Placeholder Text" w:semiHidden="1"/>
     <w:lsdException w:name="No Spacing" w:uiPriority="1" w:qFormat="1"/>
     <w:lsdException w:name="Light Shading" w:uiPriority="60"/>
@@ -12591,6 +12736,7 @@
     <w:lsdException w:name="Smart Hyperlink" w:semiHidden="1" w:unhideWhenUsed="1"/>
     <w:lsdException w:name="Hashtag" w:semiHidden="1" w:unhideWhenUsed="1"/>
     <w:lsdException w:name="Unresolved Mention" w:semiHidden="1" w:unhideWhenUsed="1"/>
+    <w:lsdException w:name="Smart Link" w:semiHidden="1" w:unhideWhenUsed="1"/>
   </w:latentStyles>
   <w:style w:type="paragraph" w:default="1" w:styleId="Normal">
     <w:name w:val="Normal"/>
@@ -12604,11 +12750,11 @@
       <w:lang w:val="en-US" w:eastAsia="ar-SA"/>
     </w:rPr>
   </w:style>
-  <w:style w:type="paragraph" w:styleId="Ttulo2">
+  <w:style w:type="paragraph" w:styleId="Heading2">
     <w:name w:val="heading 2"/>
     <w:basedOn w:val="Normal"/>
     <w:next w:val="Normal"/>
-    <w:link w:val="Ttulo2Car"/>
+    <w:link w:val="Heading2Char"/>
     <w:qFormat/>
     <w:rsid w:val="00B260E0"/>
     <w:pPr>
@@ -12625,13 +12771,13 @@
       <w:lang w:val="es-CR" w:eastAsia="es-ES"/>
     </w:rPr>
   </w:style>
-  <w:style w:type="character" w:default="1" w:styleId="Fuentedeprrafopredeter">
+  <w:style w:type="character" w:default="1" w:styleId="DefaultParagraphFont">
     <w:name w:val="Default Paragraph Font"/>
     <w:uiPriority w:val="1"/>
     <w:semiHidden/>
     <w:unhideWhenUsed/>
   </w:style>
-  <w:style w:type="table" w:default="1" w:styleId="Tablanormal">
+  <w:style w:type="table" w:default="1" w:styleId="TableNormal">
     <w:name w:val="Normal Table"/>
     <w:uiPriority w:val="99"/>
     <w:semiHidden/>
@@ -12646,7 +12792,7 @@
       </w:tblCellMar>
     </w:tblPr>
   </w:style>
-  <w:style w:type="numbering" w:default="1" w:styleId="Sinlista">
+  <w:style w:type="numbering" w:default="1" w:styleId="NoList">
     <w:name w:val="No List"/>
     <w:uiPriority w:val="99"/>
     <w:semiHidden/>
@@ -12661,14 +12807,14 @@
   <w:style w:type="character" w:customStyle="1" w:styleId="WW-DefaultParagraphFont">
     <w:name w:val="WW-Default Paragraph Font"/>
   </w:style>
-  <w:style w:type="character" w:styleId="nfasis">
+  <w:style w:type="character" w:styleId="Emphasis">
     <w:name w:val="Emphasis"/>
     <w:qFormat/>
     <w:rPr>
       <w:i/>
     </w:rPr>
   </w:style>
-  <w:style w:type="paragraph" w:styleId="Textoindependiente">
+  <w:style w:type="paragraph" w:styleId="BodyText">
     <w:name w:val="Body Text"/>
     <w:basedOn w:val="Normal"/>
     <w:semiHidden/>
@@ -12676,9 +12822,9 @@
       <w:spacing w:after="120"/>
     </w:pPr>
   </w:style>
-  <w:style w:type="paragraph" w:styleId="Lista">
+  <w:style w:type="paragraph" w:styleId="List">
     <w:name w:val="List"/>
-    <w:basedOn w:val="Textoindependiente"/>
+    <w:basedOn w:val="BodyText"/>
     <w:semiHidden/>
     <w:rPr>
       <w:rFonts w:cs="Tahoma"/>
@@ -12720,7 +12866,7 @@
   </w:style>
   <w:style w:type="paragraph" w:customStyle="1" w:styleId="Contenidodelatabla">
     <w:name w:val="Contenido de la tabla"/>
-    <w:basedOn w:val="Textoindependiente"/>
+    <w:basedOn w:val="BodyText"/>
     <w:pPr>
       <w:suppressLineNumbers/>
     </w:pPr>
@@ -12738,9 +12884,9 @@
       <w:iCs/>
     </w:rPr>
   </w:style>
-  <w:style w:type="table" w:styleId="Tablaconcuadrcula">
+  <w:style w:type="table" w:styleId="TableGrid">
     <w:name w:val="Table Grid"/>
-    <w:basedOn w:val="Tablanormal"/>
+    <w:basedOn w:val="TableNormal"/>
     <w:uiPriority w:val="59"/>
     <w:rsid w:val="00454AFA"/>
     <w:tblPr>
@@ -12754,9 +12900,9 @@
       </w:tblBorders>
     </w:tblPr>
   </w:style>
-  <w:style w:type="character" w:customStyle="1" w:styleId="Ttulo2Car">
-    <w:name w:val="Título 2 Car"/>
-    <w:link w:val="Ttulo2"/>
+  <w:style w:type="character" w:customStyle="1" w:styleId="Heading2Char">
+    <w:name w:val="Heading 2 Char"/>
+    <w:link w:val="Heading2"/>
     <w:rsid w:val="00B260E0"/>
     <w:rPr>
       <w:b/>
@@ -12766,9 +12912,9 @@
       <w:lang w:eastAsia="es-ES"/>
     </w:rPr>
   </w:style>
-  <w:style w:type="character" w:styleId="Textodelmarcadordeposicin">
+  <w:style w:type="character" w:styleId="PlaceholderText">
     <w:name w:val="Placeholder Text"/>
-    <w:basedOn w:val="Fuentedeprrafopredeter"/>
+    <w:basedOn w:val="DefaultParagraphFont"/>
     <w:uiPriority w:val="99"/>
     <w:semiHidden/>
     <w:rsid w:val="002C1D84"/>
@@ -12776,7 +12922,7 @@
       <w:color w:val="808080"/>
     </w:rPr>
   </w:style>
-  <w:style w:type="paragraph" w:styleId="Prrafodelista">
+  <w:style w:type="paragraph" w:styleId="ListParagraph">
     <w:name w:val="List Paragraph"/>
     <w:basedOn w:val="Normal"/>
     <w:uiPriority w:val="34"/>
@@ -13060,21 +13206,6 @@
 </file>
 
 <file path=customXml/item1.xml><?xml version="1.0" encoding="utf-8"?>
-<p:properties xmlns:p="http://schemas.microsoft.com/office/2006/metadata/properties" xmlns:xsi="http://www.w3.org/2001/XMLSchema-instance" xmlns:pc="http://schemas.microsoft.com/office/infopath/2007/PartnerControls">
-  <documentManagement/>
-</p:properties>
-</file>
-
-<file path=customXml/item2.xml><?xml version="1.0" encoding="utf-8"?>
-<?mso-contentType ?>
-<FormTemplates xmlns="http://schemas.microsoft.com/sharepoint/v3/contenttype/forms">
-  <Display>DocumentLibraryForm</Display>
-  <Edit>DocumentLibraryForm</Edit>
-  <New>DocumentLibraryForm</New>
-</FormTemplates>
-</file>
-
-<file path=customXml/item3.xml><?xml version="1.0" encoding="utf-8"?>
 <ct:contentTypeSchema xmlns:ct="http://schemas.microsoft.com/office/2006/metadata/contentType" xmlns:ma="http://schemas.microsoft.com/office/2006/metadata/properties/metaAttributes" ct:_="" ma:_="" ma:contentTypeName="Documento" ma:contentTypeID="0x0101008E6E2EFCB84A854BBD8B4821E90B1302" ma:contentTypeVersion="14" ma:contentTypeDescription="Crear nuevo documento." ma:contentTypeScope="" ma:versionID="e8000a6d992b126426ea9fc1d8c5cd86">
   <xsd:schema xmlns:xsd="http://www.w3.org/2001/XMLSchema" xmlns:xs="http://www.w3.org/2001/XMLSchema" xmlns:p="http://schemas.microsoft.com/office/2006/metadata/properties" xmlns:ns3="e900ef51-ded8-4310-a735-ae6985ccbf88" xmlns:ns4="4fae8e08-12a3-4c74-b5a1-7ab84200bc8a" targetNamespace="http://schemas.microsoft.com/office/2006/metadata/properties" ma:root="true" ma:fieldsID="b0a6126128407d5689141a7face0d869" ns3:_="" ns4:_="">
     <xsd:import namespace="e900ef51-ded8-4310-a735-ae6985ccbf88"/>
@@ -13303,32 +13434,22 @@
 </ct:contentTypeSchema>
 </file>
 
-<file path=customXml/itemProps1.xml><?xml version="1.0" encoding="utf-8"?>
-<ds:datastoreItem xmlns:ds="http://schemas.openxmlformats.org/officeDocument/2006/customXml" ds:itemID="{1C2A4FCE-655C-4BC1-9B00-91F3E86C3D32}">
-  <ds:schemaRefs>
-    <ds:schemaRef ds:uri="http://purl.org/dc/terms/"/>
-    <ds:schemaRef ds:uri="http://schemas.openxmlformats.org/package/2006/metadata/core-properties"/>
-    <ds:schemaRef ds:uri="http://schemas.microsoft.com/office/2006/documentManagement/types"/>
-    <ds:schemaRef ds:uri="4fae8e08-12a3-4c74-b5a1-7ab84200bc8a"/>
-    <ds:schemaRef ds:uri="http://purl.org/dc/elements/1.1/"/>
-    <ds:schemaRef ds:uri="http://schemas.microsoft.com/office/2006/metadata/properties"/>
-    <ds:schemaRef ds:uri="e900ef51-ded8-4310-a735-ae6985ccbf88"/>
-    <ds:schemaRef ds:uri="http://schemas.microsoft.com/office/infopath/2007/PartnerControls"/>
-    <ds:schemaRef ds:uri="http://www.w3.org/XML/1998/namespace"/>
-    <ds:schemaRef ds:uri="http://purl.org/dc/dcmitype/"/>
-  </ds:schemaRefs>
-</ds:datastoreItem>
+<file path=customXml/item2.xml><?xml version="1.0" encoding="utf-8"?>
+<?mso-contentType ?>
+<FormTemplates xmlns="http://schemas.microsoft.com/sharepoint/v3/contenttype/forms">
+  <Display>DocumentLibraryForm</Display>
+  <Edit>DocumentLibraryForm</Edit>
+  <New>DocumentLibraryForm</New>
+</FormTemplates>
 </file>
 
-<file path=customXml/itemProps2.xml><?xml version="1.0" encoding="utf-8"?>
-<ds:datastoreItem xmlns:ds="http://schemas.openxmlformats.org/officeDocument/2006/customXml" ds:itemID="{9B42243E-EA36-4412-8C84-99D0EA02BEE4}">
-  <ds:schemaRefs>
-    <ds:schemaRef ds:uri="http://schemas.microsoft.com/sharepoint/v3/contenttype/forms"/>
-  </ds:schemaRefs>
-</ds:datastoreItem>
+<file path=customXml/item3.xml><?xml version="1.0" encoding="utf-8"?>
+<p:properties xmlns:p="http://schemas.microsoft.com/office/2006/metadata/properties" xmlns:xsi="http://www.w3.org/2001/XMLSchema-instance" xmlns:pc="http://schemas.microsoft.com/office/infopath/2007/PartnerControls">
+  <documentManagement/>
+</p:properties>
 </file>
 
-<file path=customXml/itemProps3.xml><?xml version="1.0" encoding="utf-8"?>
+<file path=customXml/itemProps1.xml><?xml version="1.0" encoding="utf-8"?>
 <ds:datastoreItem xmlns:ds="http://schemas.openxmlformats.org/officeDocument/2006/customXml" ds:itemID="{9FAC7883-E86B-4BC2-92A9-33E101FE0F02}">
   <ds:schemaRefs>
     <ds:schemaRef ds:uri="http://schemas.microsoft.com/office/2006/metadata/contentType"/>
@@ -13345,4 +13466,21 @@
     <ds:schemaRef ds:uri="http://schemas.microsoft.com/internal/obd"/>
   </ds:schemaRefs>
 </ds:datastoreItem>
+</file>
+
+<file path=customXml/itemProps2.xml><?xml version="1.0" encoding="utf-8"?>
+<ds:datastoreItem xmlns:ds="http://schemas.openxmlformats.org/officeDocument/2006/customXml" ds:itemID="{9B42243E-EA36-4412-8C84-99D0EA02BEE4}">
+  <ds:schemaRefs>
+    <ds:schemaRef ds:uri="http://schemas.microsoft.com/sharepoint/v3/contenttype/forms"/>
+  </ds:schemaRefs>
+</ds:datastoreItem>
+</file>
+
+<file path=customXml/itemProps3.xml><?xml version="1.0" encoding="utf-8"?>
+<ds:datastoreItem xmlns:ds="http://schemas.openxmlformats.org/officeDocument/2006/customXml" ds:itemID="{1C2A4FCE-655C-4BC1-9B00-91F3E86C3D32}">
+  <ds:schemaRefs>
+    <ds:schemaRef ds:uri="http://schemas.microsoft.com/office/2006/metadata/properties"/>
+    <ds:schemaRef ds:uri="http://schemas.microsoft.com/office/infopath/2007/PartnerControls"/>
+  </ds:schemaRefs>
+</ds:datastoreItem>
 </file>
</xml_diff>